<commit_message>
Plantilla para las User Story 2
</commit_message>
<xml_diff>
--- a/Plantilla requisitos.docx
+++ b/Plantilla requisitos.docx
@@ -3,12 +3,7 @@
 <w:document xmlns:wpc="http://schemas.microsoft.com/office/word/2010/wordprocessingCanvas" xmlns:cx="http://schemas.microsoft.com/office/drawing/2014/chartex" xmlns:cx1="http://schemas.microsoft.com/office/drawing/2015/9/8/chartex" xmlns:cx2="http://schemas.microsoft.com/office/drawing/2015/10/21/chartex" xmlns:cx3="http://schemas.microsoft.com/office/drawing/2016/5/9/chartex" xmlns:cx4="http://schemas.microsoft.com/office/drawing/2016/5/10/chartex" xmlns:cx5="http://schemas.microsoft.com/office/drawing/2016/5/11/chartex" xmlns:cx6="http://schemas.microsoft.com/office/drawing/2016/5/12/chartex" xmlns:cx7="http://schemas.microsoft.com/office/drawing/2016/5/13/chartex" xmlns:cx8="http://schemas.microsoft.com/office/drawing/2016/5/14/chartex" xmlns:mc="http://schemas.openxmlformats.org/markup-compatibility/2006" xmlns:aink="http://schemas.microsoft.com/office/drawing/2016/ink" xmlns:am3d="http://schemas.microsoft.com/office/drawing/2017/model3d" xmlns:o="urn:schemas-microsoft-com:office:office" xmlns:r="http://schemas.openxmlformats.org/officeDocument/2006/relationships" xmlns:m="http://schemas.openxmlformats.org/officeDocument/2006/math" xmlns:v="urn:schemas-microsoft-com:vml" xmlns:wp14="http://schemas.microsoft.com/office/word/2010/wordprocessingDrawing" xmlns:wp="http://schemas.openxmlformats.org/drawingml/2006/wordprocessingDrawing" xmlns:w10="urn:schemas-microsoft-com:office:word" xmlns:w="http://schemas.openxmlformats.org/wordprocessingml/2006/main" xmlns:w14="http://schemas.microsoft.com/office/word/2010/wordml" xmlns:w15="http://schemas.microsoft.com/office/word/2012/wordml" xmlns:w16cid="http://schemas.microsoft.com/office/word/2016/wordml/cid" xmlns:w16se="http://schemas.microsoft.com/office/word/2015/wordml/symex" xmlns:wpg="http://schemas.microsoft.com/office/word/2010/wordprocessingGroup" xmlns:wpi="http://schemas.microsoft.com/office/word/2010/wordprocessingInk" xmlns:wne="http://schemas.microsoft.com/office/word/2006/wordml" xmlns:wps="http://schemas.microsoft.com/office/word/2010/wordprocessingShape" mc:Ignorable="w14 w15 w16se w16cid wp14">
   <w:body>
     <w:p>
-      <w:pPr>
-        <w:rPr>
-          <w:b/>
-          <w:bCs/>
-        </w:rPr>
-      </w:pPr>
+      <w:bookmarkStart w:id="0" w:name="_Hlk53674926"/>
       <w:r>
         <w:rPr>
           <w:b/>
@@ -21,7 +16,7 @@
               <wp:anchor distT="45720" distB="45720" distL="114300" distR="114300" simplePos="0" relativeHeight="251659264" behindDoc="0" locked="0" layoutInCell="1" allowOverlap="1">
                 <wp:simplePos x="0" y="0"/>
                 <wp:positionH relativeFrom="column">
-                  <wp:posOffset>4496435</wp:posOffset>
+                  <wp:posOffset>4448810</wp:posOffset>
                 </wp:positionH>
                 <wp:positionV relativeFrom="paragraph">
                   <wp:posOffset>0</wp:posOffset>
@@ -73,14 +68,15 @@
                               </w:rPr>
                               <w:t>Fecha:</w:t>
                             </w:r>
-                          </w:p>
-                          <w:p>
-                            <w:pPr>
-                              <w:rPr>
-                                <w:b/>
-                                <w:bCs/>
-                              </w:rPr>
-                            </w:pPr>
+                            <w:r>
+                              <w:rPr>
+                                <w:b/>
+                                <w:bCs/>
+                              </w:rPr>
+                              <w:t xml:space="preserve"> </w:t>
+                            </w:r>
+                          </w:p>
+                          <w:p>
                             <w:r>
                               <w:rPr>
                                 <w:b/>
@@ -88,14 +84,30 @@
                               </w:rPr>
                               <w:t>Número de requisito:</w:t>
                             </w:r>
-                          </w:p>
-                          <w:p>
-                            <w:pPr>
-                              <w:rPr>
-                                <w:b/>
-                                <w:bCs/>
-                              </w:rPr>
-                            </w:pPr>
+                            <w:r>
+                              <w:rPr>
+                                <w:b/>
+                                <w:bCs/>
+                              </w:rPr>
+                              <w:t xml:space="preserve"> </w:t>
+                            </w:r>
+                          </w:p>
+                          <w:p>
+                            <w:pPr>
+                              <w:rPr>
+                                <w:b/>
+                                <w:bCs/>
+                              </w:rPr>
+                            </w:pPr>
+                            <w:r>
+                              <w:rPr>
+                                <w:b/>
+                                <w:bCs/>
+                              </w:rPr>
+                              <w:t>Título:</w:t>
+                            </w:r>
+                          </w:p>
+                          <w:p>
                             <w:r>
                               <w:rPr>
                                 <w:b/>
@@ -103,14 +115,13 @@
                               </w:rPr>
                               <w:t>DESCRIPCIÓN:</w:t>
                             </w:r>
-                          </w:p>
-                          <w:p>
-                            <w:pPr>
-                              <w:rPr>
-                                <w:b/>
-                                <w:bCs/>
-                              </w:rPr>
-                            </w:pPr>
+                            <w:r>
+                              <w:rPr>
+                                <w:b/>
+                                <w:bCs/>
+                              </w:rPr>
+                              <w:t xml:space="preserve"> </w:t>
+                            </w:r>
                           </w:p>
                           <w:p>
                             <w:pPr>
@@ -167,7 +178,7 @@
                 <v:stroke joinstyle="miter"/>
                 <v:path gradientshapeok="t" o:connecttype="rect"/>
               </v:shapetype>
-              <v:shape id="Cuadro de texto 2" o:spid="_x0000_s1026" type="#_x0000_t202" style="position:absolute;margin-left:354.05pt;margin-top:0;width:185.9pt;height:110.6pt;z-index:251659264;visibility:visible;mso-wrap-style:square;mso-width-percent:400;mso-height-percent:200;mso-wrap-distance-left:9pt;mso-wrap-distance-top:3.6pt;mso-wrap-distance-right:9pt;mso-wrap-distance-bottom:3.6pt;mso-position-horizontal:absolute;mso-position-horizontal-relative:text;mso-position-vertical:absolute;mso-position-vertical-relative:text;mso-width-percent:400;mso-height-percent:200;mso-width-relative:margin;mso-height-relative:margin;v-text-anchor:top" o:gfxdata="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" stroked="f">
+              <v:shape id="Cuadro de texto 2" o:spid="_x0000_s1026" type="#_x0000_t202" style="position:absolute;margin-left:350.3pt;margin-top:0;width:185.9pt;height:110.6pt;z-index:251659264;visibility:visible;mso-wrap-style:square;mso-width-percent:400;mso-height-percent:200;mso-wrap-distance-left:9pt;mso-wrap-distance-top:3.6pt;mso-wrap-distance-right:9pt;mso-wrap-distance-bottom:3.6pt;mso-position-horizontal:absolute;mso-position-horizontal-relative:text;mso-position-vertical:absolute;mso-position-vertical-relative:text;mso-width-percent:400;mso-height-percent:200;mso-width-relative:margin;mso-height-relative:margin;v-text-anchor:top" o:gfxdata="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" stroked="f">
                 <v:textbox style="mso-fit-shape-to-text:t">
                   <w:txbxContent>
                     <w:p>
@@ -184,14 +195,15 @@
                         </w:rPr>
                         <w:t>Fecha:</w:t>
                       </w:r>
-                    </w:p>
-                    <w:p>
-                      <w:pPr>
-                        <w:rPr>
-                          <w:b/>
-                          <w:bCs/>
-                        </w:rPr>
-                      </w:pPr>
+                      <w:r>
+                        <w:rPr>
+                          <w:b/>
+                          <w:bCs/>
+                        </w:rPr>
+                        <w:t xml:space="preserve"> </w:t>
+                      </w:r>
+                    </w:p>
+                    <w:p>
                       <w:r>
                         <w:rPr>
                           <w:b/>
@@ -199,14 +211,30 @@
                         </w:rPr>
                         <w:t>Número de requisito:</w:t>
                       </w:r>
-                    </w:p>
-                    <w:p>
-                      <w:pPr>
-                        <w:rPr>
-                          <w:b/>
-                          <w:bCs/>
-                        </w:rPr>
-                      </w:pPr>
+                      <w:r>
+                        <w:rPr>
+                          <w:b/>
+                          <w:bCs/>
+                        </w:rPr>
+                        <w:t xml:space="preserve"> </w:t>
+                      </w:r>
+                    </w:p>
+                    <w:p>
+                      <w:pPr>
+                        <w:rPr>
+                          <w:b/>
+                          <w:bCs/>
+                        </w:rPr>
+                      </w:pPr>
+                      <w:r>
+                        <w:rPr>
+                          <w:b/>
+                          <w:bCs/>
+                        </w:rPr>
+                        <w:t>Título:</w:t>
+                      </w:r>
+                    </w:p>
+                    <w:p>
                       <w:r>
                         <w:rPr>
                           <w:b/>
@@ -214,14 +242,13 @@
                         </w:rPr>
                         <w:t>DESCRIPCIÓN:</w:t>
                       </w:r>
-                    </w:p>
-                    <w:p>
-                      <w:pPr>
-                        <w:rPr>
-                          <w:b/>
-                          <w:bCs/>
-                        </w:rPr>
-                      </w:pPr>
+                      <w:r>
+                        <w:rPr>
+                          <w:b/>
+                          <w:bCs/>
+                        </w:rPr>
+                        <w:t xml:space="preserve"> </w:t>
+                      </w:r>
                     </w:p>
                     <w:p>
                       <w:pPr>
@@ -270,20 +297,28 @@
         </w:rPr>
         <w:t>Fecha:</w:t>
       </w:r>
-    </w:p>
-    <w:p>
-      <w:pPr>
+      <w:r>
         <w:rPr>
           <w:b/>
           <w:bCs/>
         </w:rPr>
-      </w:pPr>
+        <w:t xml:space="preserve"> </w:t>
+      </w:r>
+    </w:p>
+    <w:p>
       <w:r>
         <w:rPr>
           <w:b/>
           <w:bCs/>
         </w:rPr>
         <w:t>Número de requisito:</w:t>
+      </w:r>
+      <w:r>
+        <w:rPr>
+          <w:b/>
+          <w:bCs/>
+        </w:rPr>
+        <w:t xml:space="preserve"> </w:t>
       </w:r>
     </w:p>
     <w:p>
@@ -298,7 +333,7 @@
           <w:b/>
           <w:bCs/>
         </w:rPr>
-        <w:t>DESCRIPCIÓN:</w:t>
+        <w:t>Título:</w:t>
       </w:r>
     </w:p>
     <w:p>
@@ -308,7 +343,22 @@
           <w:bCs/>
         </w:rPr>
       </w:pPr>
+      <w:r>
+        <w:rPr>
+          <w:b/>
+          <w:bCs/>
+        </w:rPr>
+        <w:t>DESCRIPCIÓN</w:t>
+      </w:r>
+      <w:r>
+        <w:rPr>
+          <w:b/>
+          <w:bCs/>
+        </w:rPr>
+        <w:t>:</w:t>
+      </w:r>
     </w:p>
+    <w:p/>
     <w:p>
       <w:pPr>
         <w:rPr>
@@ -316,22 +366,10 @@
           <w:bCs/>
         </w:rPr>
       </w:pPr>
+      <w:bookmarkStart w:id="1" w:name="_GoBack"/>
+      <w:bookmarkEnd w:id="1"/>
     </w:p>
     <w:p>
-      <w:pPr>
-        <w:rPr>
-          <w:b/>
-          <w:bCs/>
-        </w:rPr>
-      </w:pPr>
-    </w:p>
-    <w:p>
-      <w:pPr>
-        <w:rPr>
-          <w:b/>
-          <w:bCs/>
-        </w:rPr>
-      </w:pPr>
       <w:r>
         <w:rPr>
           <w:b/>
@@ -424,6 +462,21 @@
                                 <w:b/>
                                 <w:bCs/>
                               </w:rPr>
+                              <w:t>Título:</w:t>
+                            </w:r>
+                          </w:p>
+                          <w:p>
+                            <w:pPr>
+                              <w:rPr>
+                                <w:b/>
+                                <w:bCs/>
+                              </w:rPr>
+                            </w:pPr>
+                            <w:r>
+                              <w:rPr>
+                                <w:b/>
+                                <w:bCs/>
+                              </w:rPr>
                               <w:t>DESCRIPCIÓN:</w:t>
                             </w:r>
                           </w:p>
@@ -517,6 +570,21 @@
                           <w:bCs/>
                         </w:rPr>
                         <w:t>Número de requisito:</w:t>
+                      </w:r>
+                    </w:p>
+                    <w:p>
+                      <w:pPr>
+                        <w:rPr>
+                          <w:b/>
+                          <w:bCs/>
+                        </w:rPr>
+                      </w:pPr>
+                      <w:r>
+                        <w:rPr>
+                          <w:b/>
+                          <w:bCs/>
+                        </w:rPr>
+                        <w:t>Título:</w:t>
                       </w:r>
                     </w:p>
                     <w:p>
@@ -674,6 +742,21 @@
                                 <w:b/>
                                 <w:bCs/>
                               </w:rPr>
+                              <w:t>Título:</w:t>
+                            </w:r>
+                          </w:p>
+                          <w:p>
+                            <w:pPr>
+                              <w:rPr>
+                                <w:b/>
+                                <w:bCs/>
+                              </w:rPr>
+                            </w:pPr>
+                            <w:r>
+                              <w:rPr>
+                                <w:b/>
+                                <w:bCs/>
+                              </w:rPr>
                               <w:t>DESCRIPCIÓN:</w:t>
                             </w:r>
                           </w:p>
@@ -781,6 +864,21 @@
                           <w:b/>
                           <w:bCs/>
                         </w:rPr>
+                        <w:t>Título:</w:t>
+                      </w:r>
+                    </w:p>
+                    <w:p>
+                      <w:pPr>
+                        <w:rPr>
+                          <w:b/>
+                          <w:bCs/>
+                        </w:rPr>
+                      </w:pPr>
+                      <w:r>
+                        <w:rPr>
+                          <w:b/>
+                          <w:bCs/>
+                        </w:rPr>
                         <w:t>DESCRIPCIÓN:</w:t>
                       </w:r>
                     </w:p>
@@ -839,7 +937,13 @@
         </w:rPr>
         <w:t>VALIDACIÓN:</w:t>
       </w:r>
-      <w:bookmarkStart w:id="0" w:name="_GoBack"/>
+      <w:r>
+        <w:rPr>
+          <w:b/>
+          <w:bCs/>
+        </w:rPr>
+        <w:t xml:space="preserve"> </w:t>
+      </w:r>
       <w:bookmarkEnd w:id="0"/>
     </w:p>
     <w:sectPr>

</xml_diff>

<commit_message>
Plantilla para las User Story Completa
</commit_message>
<xml_diff>
--- a/Plantilla requisitos.docx
+++ b/Plantilla requisitos.docx
@@ -13,18 +13,18 @@
         <mc:AlternateContent>
           <mc:Choice Requires="wps">
             <w:drawing>
-              <wp:anchor distT="45720" distB="45720" distL="114300" distR="114300" simplePos="0" relativeHeight="251659264" behindDoc="0" locked="0" layoutInCell="1" allowOverlap="1">
+              <wp:anchor distT="45720" distB="45720" distL="114300" distR="114300" simplePos="0" relativeHeight="251665408" behindDoc="0" locked="0" layoutInCell="1" allowOverlap="1" wp14:anchorId="50719265" wp14:editId="300A1BAA">
                 <wp:simplePos x="0" y="0"/>
                 <wp:positionH relativeFrom="column">
-                  <wp:posOffset>4448810</wp:posOffset>
+                  <wp:posOffset>-756920</wp:posOffset>
                 </wp:positionH>
                 <wp:positionV relativeFrom="paragraph">
                   <wp:posOffset>0</wp:posOffset>
                 </wp:positionV>
-                <wp:extent cx="2360930" cy="1404620"/>
-                <wp:effectExtent l="0" t="0" r="5080" b="0"/>
+                <wp:extent cx="5124450" cy="1404620"/>
+                <wp:effectExtent l="0" t="0" r="0" b="0"/>
                 <wp:wrapSquare wrapText="bothSides"/>
-                <wp:docPr id="217" name="Cuadro de texto 2"/>
+                <wp:docPr id="3" name="Cuadro de texto 2"/>
                 <wp:cNvGraphicFramePr>
                   <a:graphicFrameLocks xmlns:a="http://schemas.openxmlformats.org/drawingml/2006/main"/>
                 </wp:cNvGraphicFramePr>
@@ -37,7 +37,7 @@
                       <wps:spPr bwMode="auto">
                         <a:xfrm>
                           <a:off x="0" y="0"/>
-                          <a:ext cx="2360930" cy="1404620"/>
+                          <a:ext cx="5124450" cy="1404620"/>
                         </a:xfrm>
                         <a:prstGeom prst="rect">
                           <a:avLst/>
@@ -73,10 +73,66 @@
                                 <w:b/>
                                 <w:bCs/>
                               </w:rPr>
-                              <w:t xml:space="preserve"> </w:t>
-                            </w:r>
-                          </w:p>
-                          <w:p>
+                              <w:tab/>
+                            </w:r>
+                            <w:r>
+                              <w:rPr>
+                                <w:b/>
+                                <w:bCs/>
+                              </w:rPr>
+                              <w:tab/>
+                            </w:r>
+                            <w:r>
+                              <w:rPr>
+                                <w:b/>
+                                <w:bCs/>
+                              </w:rPr>
+                              <w:tab/>
+                            </w:r>
+                            <w:r>
+                              <w:rPr>
+                                <w:b/>
+                                <w:bCs/>
+                              </w:rPr>
+                              <w:tab/>
+                            </w:r>
+                            <w:r>
+                              <w:rPr>
+                                <w:b/>
+                                <w:bCs/>
+                              </w:rPr>
+                              <w:tab/>
+                            </w:r>
+                            <w:r>
+                              <w:rPr>
+                                <w:b/>
+                                <w:bCs/>
+                              </w:rPr>
+                              <w:tab/>
+                            </w:r>
+                            <w:r>
+                              <w:rPr>
+                                <w:b/>
+                                <w:bCs/>
+                              </w:rPr>
+                              <w:tab/>
+                            </w:r>
+                            <w:r>
+                              <w:rPr>
+                                <w:b/>
+                                <w:bCs/>
+                              </w:rPr>
+                              <w:tab/>
+                              <w:t>Prioridad:</w:t>
+                            </w:r>
+                          </w:p>
+                          <w:p>
+                            <w:pPr>
+                              <w:rPr>
+                                <w:b/>
+                                <w:bCs/>
+                              </w:rPr>
+                            </w:pPr>
                             <w:r>
                               <w:rPr>
                                 <w:b/>
@@ -89,7 +145,43 @@
                                 <w:b/>
                                 <w:bCs/>
                               </w:rPr>
-                              <w:t xml:space="preserve"> </w:t>
+                              <w:tab/>
+                            </w:r>
+                            <w:r>
+                              <w:rPr>
+                                <w:b/>
+                                <w:bCs/>
+                              </w:rPr>
+                              <w:tab/>
+                            </w:r>
+                            <w:r>
+                              <w:rPr>
+                                <w:b/>
+                                <w:bCs/>
+                              </w:rPr>
+                              <w:tab/>
+                            </w:r>
+                            <w:r>
+                              <w:rPr>
+                                <w:b/>
+                                <w:bCs/>
+                              </w:rPr>
+                              <w:tab/>
+                            </w:r>
+                            <w:r>
+                              <w:rPr>
+                                <w:b/>
+                                <w:bCs/>
+                              </w:rPr>
+                              <w:tab/>
+                            </w:r>
+                            <w:r>
+                              <w:rPr>
+                                <w:b/>
+                                <w:bCs/>
+                              </w:rPr>
+                              <w:tab/>
+                              <w:t>Estimación:</w:t>
                             </w:r>
                           </w:p>
                           <w:p>
@@ -108,6 +200,12 @@
                             </w:r>
                           </w:p>
                           <w:p>
+                            <w:pPr>
+                              <w:rPr>
+                                <w:b/>
+                                <w:bCs/>
+                              </w:rPr>
+                            </w:pPr>
                             <w:r>
                               <w:rPr>
                                 <w:b/>
@@ -115,13 +213,14 @@
                               </w:rPr>
                               <w:t>DESCRIPCIÓN:</w:t>
                             </w:r>
-                            <w:r>
-                              <w:rPr>
-                                <w:b/>
-                                <w:bCs/>
-                              </w:rPr>
-                              <w:t xml:space="preserve"> </w:t>
-                            </w:r>
+                          </w:p>
+                          <w:p>
+                            <w:pPr>
+                              <w:rPr>
+                                <w:b/>
+                                <w:bCs/>
+                              </w:rPr>
+                            </w:pPr>
                           </w:p>
                           <w:p>
                             <w:pPr>
@@ -164,7 +263,7 @@
                   </a:graphicData>
                 </a:graphic>
                 <wp14:sizeRelH relativeFrom="margin">
-                  <wp14:pctWidth>40000</wp14:pctWidth>
+                  <wp14:pctWidth>0</wp14:pctWidth>
                 </wp14:sizeRelH>
                 <wp14:sizeRelV relativeFrom="margin">
                   <wp14:pctHeight>20000</wp14:pctHeight>
@@ -174,11 +273,11 @@
           </mc:Choice>
           <mc:Fallback>
             <w:pict>
-              <v:shapetype id="_x0000_t202" coordsize="21600,21600" o:spt="202" path="m,l,21600r21600,l21600,xe">
+              <v:shapetype w14:anchorId="50719265" id="_x0000_t202" coordsize="21600,21600" o:spt="202" path="m,l,21600r21600,l21600,xe">
                 <v:stroke joinstyle="miter"/>
                 <v:path gradientshapeok="t" o:connecttype="rect"/>
               </v:shapetype>
-              <v:shape id="Cuadro de texto 2" o:spid="_x0000_s1026" type="#_x0000_t202" style="position:absolute;margin-left:350.3pt;margin-top:0;width:185.9pt;height:110.6pt;z-index:251659264;visibility:visible;mso-wrap-style:square;mso-width-percent:400;mso-height-percent:200;mso-wrap-distance-left:9pt;mso-wrap-distance-top:3.6pt;mso-wrap-distance-right:9pt;mso-wrap-distance-bottom:3.6pt;mso-position-horizontal:absolute;mso-position-horizontal-relative:text;mso-position-vertical:absolute;mso-position-vertical-relative:text;mso-width-percent:400;mso-height-percent:200;mso-width-relative:margin;mso-height-relative:margin;v-text-anchor:top" o:gfxdata="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" stroked="f">
+              <v:shape id="Cuadro de texto 2" o:spid="_x0000_s1026" type="#_x0000_t202" style="position:absolute;margin-left:-59.6pt;margin-top:0;width:403.5pt;height:110.6pt;z-index:251665408;visibility:visible;mso-wrap-style:square;mso-width-percent:0;mso-height-percent:200;mso-wrap-distance-left:9pt;mso-wrap-distance-top:3.6pt;mso-wrap-distance-right:9pt;mso-wrap-distance-bottom:3.6pt;mso-position-horizontal:absolute;mso-position-horizontal-relative:text;mso-position-vertical:absolute;mso-position-vertical-relative:text;mso-width-percent:0;mso-height-percent:200;mso-width-relative:margin;mso-height-relative:margin;v-text-anchor:top" o:gfxdata="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" stroked="f">
                 <v:textbox style="mso-fit-shape-to-text:t">
                   <w:txbxContent>
                     <w:p>
@@ -200,10 +299,66 @@
                           <w:b/>
                           <w:bCs/>
                         </w:rPr>
-                        <w:t xml:space="preserve"> </w:t>
-                      </w:r>
-                    </w:p>
-                    <w:p>
+                        <w:tab/>
+                      </w:r>
+                      <w:r>
+                        <w:rPr>
+                          <w:b/>
+                          <w:bCs/>
+                        </w:rPr>
+                        <w:tab/>
+                      </w:r>
+                      <w:r>
+                        <w:rPr>
+                          <w:b/>
+                          <w:bCs/>
+                        </w:rPr>
+                        <w:tab/>
+                      </w:r>
+                      <w:r>
+                        <w:rPr>
+                          <w:b/>
+                          <w:bCs/>
+                        </w:rPr>
+                        <w:tab/>
+                      </w:r>
+                      <w:r>
+                        <w:rPr>
+                          <w:b/>
+                          <w:bCs/>
+                        </w:rPr>
+                        <w:tab/>
+                      </w:r>
+                      <w:r>
+                        <w:rPr>
+                          <w:b/>
+                          <w:bCs/>
+                        </w:rPr>
+                        <w:tab/>
+                      </w:r>
+                      <w:r>
+                        <w:rPr>
+                          <w:b/>
+                          <w:bCs/>
+                        </w:rPr>
+                        <w:tab/>
+                      </w:r>
+                      <w:r>
+                        <w:rPr>
+                          <w:b/>
+                          <w:bCs/>
+                        </w:rPr>
+                        <w:tab/>
+                        <w:t>Prioridad:</w:t>
+                      </w:r>
+                    </w:p>
+                    <w:p>
+                      <w:pPr>
+                        <w:rPr>
+                          <w:b/>
+                          <w:bCs/>
+                        </w:rPr>
+                      </w:pPr>
                       <w:r>
                         <w:rPr>
                           <w:b/>
@@ -216,360 +371,43 @@
                           <w:b/>
                           <w:bCs/>
                         </w:rPr>
-                        <w:t xml:space="preserve"> </w:t>
-                      </w:r>
-                    </w:p>
-                    <w:p>
-                      <w:pPr>
-                        <w:rPr>
-                          <w:b/>
-                          <w:bCs/>
-                        </w:rPr>
-                      </w:pPr>
-                      <w:r>
-                        <w:rPr>
-                          <w:b/>
-                          <w:bCs/>
-                        </w:rPr>
-                        <w:t>Título:</w:t>
-                      </w:r>
-                    </w:p>
-                    <w:p>
-                      <w:r>
-                        <w:rPr>
-                          <w:b/>
-                          <w:bCs/>
-                        </w:rPr>
-                        <w:t>DESCRIPCIÓN:</w:t>
-                      </w:r>
-                      <w:r>
-                        <w:rPr>
-                          <w:b/>
-                          <w:bCs/>
-                        </w:rPr>
-                        <w:t xml:space="preserve"> </w:t>
-                      </w:r>
-                    </w:p>
-                    <w:p>
-                      <w:pPr>
-                        <w:rPr>
-                          <w:b/>
-                          <w:bCs/>
-                        </w:rPr>
-                      </w:pPr>
-                    </w:p>
-                    <w:p>
-                      <w:pPr>
-                        <w:rPr>
-                          <w:b/>
-                          <w:bCs/>
-                        </w:rPr>
-                      </w:pPr>
-                    </w:p>
-                    <w:p>
-                      <w:pPr>
-                        <w:rPr>
-                          <w:b/>
-                          <w:bCs/>
-                        </w:rPr>
-                      </w:pPr>
-                      <w:r>
-                        <w:rPr>
-                          <w:b/>
-                          <w:bCs/>
-                        </w:rPr>
-                        <w:t>VALIDACIÓN:</w:t>
-                      </w:r>
-                    </w:p>
-                    <w:p/>
-                  </w:txbxContent>
-                </v:textbox>
-                <w10:wrap type="square"/>
-              </v:shape>
-            </w:pict>
-          </mc:Fallback>
-        </mc:AlternateContent>
-      </w:r>
-      <w:r>
-        <w:rPr>
-          <w:b/>
-          <w:bCs/>
-        </w:rPr>
-        <w:t>Fecha:</w:t>
-      </w:r>
-      <w:r>
-        <w:rPr>
-          <w:b/>
-          <w:bCs/>
-        </w:rPr>
-        <w:t xml:space="preserve"> </w:t>
-      </w:r>
-    </w:p>
-    <w:p>
-      <w:r>
-        <w:rPr>
-          <w:b/>
-          <w:bCs/>
-        </w:rPr>
-        <w:t>Número de requisito:</w:t>
-      </w:r>
-      <w:r>
-        <w:rPr>
-          <w:b/>
-          <w:bCs/>
-        </w:rPr>
-        <w:t xml:space="preserve"> </w:t>
-      </w:r>
-    </w:p>
-    <w:p>
-      <w:pPr>
-        <w:rPr>
-          <w:b/>
-          <w:bCs/>
-        </w:rPr>
-      </w:pPr>
-      <w:r>
-        <w:rPr>
-          <w:b/>
-          <w:bCs/>
-        </w:rPr>
-        <w:t>Título:</w:t>
-      </w:r>
-    </w:p>
-    <w:p>
-      <w:pPr>
-        <w:rPr>
-          <w:b/>
-          <w:bCs/>
-        </w:rPr>
-      </w:pPr>
-      <w:r>
-        <w:rPr>
-          <w:b/>
-          <w:bCs/>
-        </w:rPr>
-        <w:t>DESCRIPCIÓN</w:t>
-      </w:r>
-      <w:r>
-        <w:rPr>
-          <w:b/>
-          <w:bCs/>
-        </w:rPr>
-        <w:t>:</w:t>
-      </w:r>
-    </w:p>
-    <w:p/>
-    <w:p>
-      <w:pPr>
-        <w:rPr>
-          <w:b/>
-          <w:bCs/>
-        </w:rPr>
-      </w:pPr>
-      <w:bookmarkStart w:id="1" w:name="_GoBack"/>
-      <w:bookmarkEnd w:id="1"/>
-    </w:p>
-    <w:p>
-      <w:r>
-        <w:rPr>
-          <w:b/>
-          <w:bCs/>
-          <w:noProof/>
-        </w:rPr>
-        <mc:AlternateContent>
-          <mc:Choice Requires="wps">
-            <w:drawing>
-              <wp:anchor distT="45720" distB="45720" distL="114300" distR="114300" simplePos="0" relativeHeight="251663360" behindDoc="0" locked="0" layoutInCell="1" allowOverlap="1">
-                <wp:simplePos x="0" y="0"/>
-                <wp:positionH relativeFrom="column">
-                  <wp:posOffset>4420235</wp:posOffset>
-                </wp:positionH>
-                <wp:positionV relativeFrom="paragraph">
-                  <wp:posOffset>1163955</wp:posOffset>
-                </wp:positionV>
-                <wp:extent cx="2360930" cy="1404620"/>
-                <wp:effectExtent l="0" t="0" r="5080" b="0"/>
-                <wp:wrapSquare wrapText="bothSides"/>
-                <wp:docPr id="2" name="Cuadro de texto 2"/>
-                <wp:cNvGraphicFramePr>
-                  <a:graphicFrameLocks xmlns:a="http://schemas.openxmlformats.org/drawingml/2006/main"/>
-                </wp:cNvGraphicFramePr>
-                <a:graphic xmlns:a="http://schemas.openxmlformats.org/drawingml/2006/main">
-                  <a:graphicData uri="http://schemas.microsoft.com/office/word/2010/wordprocessingShape">
-                    <wps:wsp>
-                      <wps:cNvSpPr txBox="1">
-                        <a:spLocks noChangeArrowheads="1"/>
-                      </wps:cNvSpPr>
-                      <wps:spPr bwMode="auto">
-                        <a:xfrm>
-                          <a:off x="0" y="0"/>
-                          <a:ext cx="2360930" cy="1404620"/>
-                        </a:xfrm>
-                        <a:prstGeom prst="rect">
-                          <a:avLst/>
-                        </a:prstGeom>
-                        <a:solidFill>
-                          <a:srgbClr val="FFFFFF"/>
-                        </a:solidFill>
-                        <a:ln w="9525">
-                          <a:noFill/>
-                          <a:miter lim="800000"/>
-                          <a:headEnd/>
-                          <a:tailEnd/>
-                        </a:ln>
-                      </wps:spPr>
-                      <wps:txbx>
-                        <w:txbxContent>
-                          <w:p>
-                            <w:pPr>
-                              <w:rPr>
-                                <w:b/>
-                                <w:bCs/>
-                              </w:rPr>
-                            </w:pPr>
-                            <w:r>
-                              <w:rPr>
-                                <w:b/>
-                                <w:bCs/>
-                              </w:rPr>
-                              <w:t>Fecha:</w:t>
-                            </w:r>
-                          </w:p>
-                          <w:p>
-                            <w:pPr>
-                              <w:rPr>
-                                <w:b/>
-                                <w:bCs/>
-                              </w:rPr>
-                            </w:pPr>
-                            <w:r>
-                              <w:rPr>
-                                <w:b/>
-                                <w:bCs/>
-                              </w:rPr>
-                              <w:t>Número de requisito:</w:t>
-                            </w:r>
-                          </w:p>
-                          <w:p>
-                            <w:pPr>
-                              <w:rPr>
-                                <w:b/>
-                                <w:bCs/>
-                              </w:rPr>
-                            </w:pPr>
-                            <w:r>
-                              <w:rPr>
-                                <w:b/>
-                                <w:bCs/>
-                              </w:rPr>
-                              <w:t>Título:</w:t>
-                            </w:r>
-                          </w:p>
-                          <w:p>
-                            <w:pPr>
-                              <w:rPr>
-                                <w:b/>
-                                <w:bCs/>
-                              </w:rPr>
-                            </w:pPr>
-                            <w:r>
-                              <w:rPr>
-                                <w:b/>
-                                <w:bCs/>
-                              </w:rPr>
-                              <w:t>DESCRIPCIÓN:</w:t>
-                            </w:r>
-                          </w:p>
-                          <w:p>
-                            <w:pPr>
-                              <w:rPr>
-                                <w:b/>
-                                <w:bCs/>
-                              </w:rPr>
-                            </w:pPr>
-                          </w:p>
-                          <w:p>
-                            <w:pPr>
-                              <w:rPr>
-                                <w:b/>
-                                <w:bCs/>
-                              </w:rPr>
-                            </w:pPr>
-                          </w:p>
-                          <w:p>
-                            <w:pPr>
-                              <w:rPr>
-                                <w:b/>
-                                <w:bCs/>
-                              </w:rPr>
-                            </w:pPr>
-                          </w:p>
-                          <w:p>
-                            <w:pPr>
-                              <w:rPr>
-                                <w:b/>
-                                <w:bCs/>
-                              </w:rPr>
-                            </w:pPr>
-                            <w:r>
-                              <w:rPr>
-                                <w:b/>
-                                <w:bCs/>
-                              </w:rPr>
-                              <w:t>VALIDACIÓN:</w:t>
-                            </w:r>
-                          </w:p>
-                          <w:p/>
-                        </w:txbxContent>
-                      </wps:txbx>
-                      <wps:bodyPr rot="0" vert="horz" wrap="square" lIns="91440" tIns="45720" rIns="91440" bIns="45720" anchor="t" anchorCtr="0">
-                        <a:spAutoFit/>
-                      </wps:bodyPr>
-                    </wps:wsp>
-                  </a:graphicData>
-                </a:graphic>
-                <wp14:sizeRelH relativeFrom="margin">
-                  <wp14:pctWidth>40000</wp14:pctWidth>
-                </wp14:sizeRelH>
-                <wp14:sizeRelV relativeFrom="margin">
-                  <wp14:pctHeight>20000</wp14:pctHeight>
-                </wp14:sizeRelV>
-              </wp:anchor>
-            </w:drawing>
-          </mc:Choice>
-          <mc:Fallback>
-            <w:pict>
-              <v:shape id="_x0000_s1027" type="#_x0000_t202" style="position:absolute;margin-left:348.05pt;margin-top:91.65pt;width:185.9pt;height:110.6pt;z-index:251663360;visibility:visible;mso-wrap-style:square;mso-width-percent:400;mso-height-percent:200;mso-wrap-distance-left:9pt;mso-wrap-distance-top:3.6pt;mso-wrap-distance-right:9pt;mso-wrap-distance-bottom:3.6pt;mso-position-horizontal:absolute;mso-position-horizontal-relative:text;mso-position-vertical:absolute;mso-position-vertical-relative:text;mso-width-percent:400;mso-height-percent:200;mso-width-relative:margin;mso-height-relative:margin;v-text-anchor:top" o:gfxdata="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" stroked="f">
-                <v:textbox style="mso-fit-shape-to-text:t">
-                  <w:txbxContent>
-                    <w:p>
-                      <w:pPr>
-                        <w:rPr>
-                          <w:b/>
-                          <w:bCs/>
-                        </w:rPr>
-                      </w:pPr>
-                      <w:r>
-                        <w:rPr>
-                          <w:b/>
-                          <w:bCs/>
-                        </w:rPr>
-                        <w:t>Fecha:</w:t>
-                      </w:r>
-                    </w:p>
-                    <w:p>
-                      <w:pPr>
-                        <w:rPr>
-                          <w:b/>
-                          <w:bCs/>
-                        </w:rPr>
-                      </w:pPr>
-                      <w:r>
-                        <w:rPr>
-                          <w:b/>
-                          <w:bCs/>
-                        </w:rPr>
-                        <w:t>Número de requisito:</w:t>
+                        <w:tab/>
+                      </w:r>
+                      <w:r>
+                        <w:rPr>
+                          <w:b/>
+                          <w:bCs/>
+                        </w:rPr>
+                        <w:tab/>
+                      </w:r>
+                      <w:r>
+                        <w:rPr>
+                          <w:b/>
+                          <w:bCs/>
+                        </w:rPr>
+                        <w:tab/>
+                      </w:r>
+                      <w:r>
+                        <w:rPr>
+                          <w:b/>
+                          <w:bCs/>
+                        </w:rPr>
+                        <w:tab/>
+                      </w:r>
+                      <w:r>
+                        <w:rPr>
+                          <w:b/>
+                          <w:bCs/>
+                        </w:rPr>
+                        <w:tab/>
+                      </w:r>
+                      <w:r>
+                        <w:rPr>
+                          <w:b/>
+                          <w:bCs/>
+                        </w:rPr>
+                        <w:tab/>
+                        <w:t>Estimación:</w:t>
                       </w:r>
                     </w:p>
                     <w:p>
@@ -662,13 +500,13 @@
               <wp:anchor distT="45720" distB="45720" distL="114300" distR="114300" simplePos="0" relativeHeight="251661312" behindDoc="0" locked="0" layoutInCell="1" allowOverlap="1">
                 <wp:simplePos x="0" y="0"/>
                 <wp:positionH relativeFrom="column">
-                  <wp:posOffset>-218440</wp:posOffset>
+                  <wp:posOffset>-823595</wp:posOffset>
                 </wp:positionH>
                 <wp:positionV relativeFrom="paragraph">
-                  <wp:posOffset>1249680</wp:posOffset>
+                  <wp:posOffset>2726055</wp:posOffset>
                 </wp:positionV>
-                <wp:extent cx="2360930" cy="1404620"/>
-                <wp:effectExtent l="0" t="0" r="5080" b="0"/>
+                <wp:extent cx="4724400" cy="1404620"/>
+                <wp:effectExtent l="0" t="0" r="0" b="0"/>
                 <wp:wrapSquare wrapText="bothSides"/>
                 <wp:docPr id="1" name="Cuadro de texto 2"/>
                 <wp:cNvGraphicFramePr>
@@ -683,7 +521,7 @@
                       <wps:spPr bwMode="auto">
                         <a:xfrm>
                           <a:off x="0" y="0"/>
-                          <a:ext cx="2360930" cy="1404620"/>
+                          <a:ext cx="4724400" cy="1404620"/>
                         </a:xfrm>
                         <a:prstGeom prst="rect">
                           <a:avLst/>
@@ -714,6 +552,63 @@
                               </w:rPr>
                               <w:t>Fecha:</w:t>
                             </w:r>
+                            <w:r>
+                              <w:rPr>
+                                <w:b/>
+                                <w:bCs/>
+                              </w:rPr>
+                              <w:tab/>
+                            </w:r>
+                            <w:r>
+                              <w:rPr>
+                                <w:b/>
+                                <w:bCs/>
+                              </w:rPr>
+                              <w:tab/>
+                            </w:r>
+                            <w:r>
+                              <w:rPr>
+                                <w:b/>
+                                <w:bCs/>
+                              </w:rPr>
+                              <w:tab/>
+                            </w:r>
+                            <w:r>
+                              <w:rPr>
+                                <w:b/>
+                                <w:bCs/>
+                              </w:rPr>
+                              <w:tab/>
+                            </w:r>
+                            <w:r>
+                              <w:rPr>
+                                <w:b/>
+                                <w:bCs/>
+                              </w:rPr>
+                              <w:tab/>
+                            </w:r>
+                            <w:r>
+                              <w:rPr>
+                                <w:b/>
+                                <w:bCs/>
+                              </w:rPr>
+                              <w:tab/>
+                            </w:r>
+                            <w:r>
+                              <w:rPr>
+                                <w:b/>
+                                <w:bCs/>
+                              </w:rPr>
+                              <w:tab/>
+                            </w:r>
+                            <w:r>
+                              <w:rPr>
+                                <w:b/>
+                                <w:bCs/>
+                              </w:rPr>
+                              <w:tab/>
+                              <w:t>Prioridad:</w:t>
+                            </w:r>
                           </w:p>
                           <w:p>
                             <w:pPr>
@@ -728,6 +623,49 @@
                                 <w:bCs/>
                               </w:rPr>
                               <w:t>Número de requisito:</w:t>
+                            </w:r>
+                            <w:r>
+                              <w:rPr>
+                                <w:b/>
+                                <w:bCs/>
+                              </w:rPr>
+                              <w:tab/>
+                            </w:r>
+                            <w:r>
+                              <w:rPr>
+                                <w:b/>
+                                <w:bCs/>
+                              </w:rPr>
+                              <w:tab/>
+                            </w:r>
+                            <w:r>
+                              <w:rPr>
+                                <w:b/>
+                                <w:bCs/>
+                              </w:rPr>
+                              <w:tab/>
+                            </w:r>
+                            <w:r>
+                              <w:rPr>
+                                <w:b/>
+                                <w:bCs/>
+                              </w:rPr>
+                              <w:tab/>
+                            </w:r>
+                            <w:r>
+                              <w:rPr>
+                                <w:b/>
+                                <w:bCs/>
+                              </w:rPr>
+                              <w:tab/>
+                            </w:r>
+                            <w:r>
+                              <w:rPr>
+                                <w:b/>
+                                <w:bCs/>
+                              </w:rPr>
+                              <w:tab/>
+                              <w:t>Estimación:</w:t>
                             </w:r>
                           </w:p>
                           <w:p>
@@ -809,7 +747,7 @@
                   </a:graphicData>
                 </a:graphic>
                 <wp14:sizeRelH relativeFrom="margin">
-                  <wp14:pctWidth>40000</wp14:pctWidth>
+                  <wp14:pctWidth>0</wp14:pctWidth>
                 </wp14:sizeRelH>
                 <wp14:sizeRelV relativeFrom="margin">
                   <wp14:pctHeight>20000</wp14:pctHeight>
@@ -819,7 +757,7 @@
           </mc:Choice>
           <mc:Fallback>
             <w:pict>
-              <v:shape id="_x0000_s1028" type="#_x0000_t202" style="position:absolute;margin-left:-17.2pt;margin-top:98.4pt;width:185.9pt;height:110.6pt;z-index:251661312;visibility:visible;mso-wrap-style:square;mso-width-percent:400;mso-height-percent:200;mso-wrap-distance-left:9pt;mso-wrap-distance-top:3.6pt;mso-wrap-distance-right:9pt;mso-wrap-distance-bottom:3.6pt;mso-position-horizontal:absolute;mso-position-horizontal-relative:text;mso-position-vertical:absolute;mso-position-vertical-relative:text;mso-width-percent:400;mso-height-percent:200;mso-width-relative:margin;mso-height-relative:margin;v-text-anchor:top" o:gfxdata="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" stroked="f">
+              <v:shape id="_x0000_s1027" type="#_x0000_t202" style="position:absolute;margin-left:-64.85pt;margin-top:214.65pt;width:372pt;height:110.6pt;z-index:251661312;visibility:visible;mso-wrap-style:square;mso-width-percent:0;mso-height-percent:200;mso-wrap-distance-left:9pt;mso-wrap-distance-top:3.6pt;mso-wrap-distance-right:9pt;mso-wrap-distance-bottom:3.6pt;mso-position-horizontal:absolute;mso-position-horizontal-relative:text;mso-position-vertical:absolute;mso-position-vertical-relative:text;mso-width-percent:0;mso-height-percent:200;mso-width-relative:margin;mso-height-relative:margin;v-text-anchor:top" o:gfxdata="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" stroked="f">
                 <v:textbox style="mso-fit-shape-to-text:t">
                   <w:txbxContent>
                     <w:p>
@@ -836,6 +774,63 @@
                         </w:rPr>
                         <w:t>Fecha:</w:t>
                       </w:r>
+                      <w:r>
+                        <w:rPr>
+                          <w:b/>
+                          <w:bCs/>
+                        </w:rPr>
+                        <w:tab/>
+                      </w:r>
+                      <w:r>
+                        <w:rPr>
+                          <w:b/>
+                          <w:bCs/>
+                        </w:rPr>
+                        <w:tab/>
+                      </w:r>
+                      <w:r>
+                        <w:rPr>
+                          <w:b/>
+                          <w:bCs/>
+                        </w:rPr>
+                        <w:tab/>
+                      </w:r>
+                      <w:r>
+                        <w:rPr>
+                          <w:b/>
+                          <w:bCs/>
+                        </w:rPr>
+                        <w:tab/>
+                      </w:r>
+                      <w:r>
+                        <w:rPr>
+                          <w:b/>
+                          <w:bCs/>
+                        </w:rPr>
+                        <w:tab/>
+                      </w:r>
+                      <w:r>
+                        <w:rPr>
+                          <w:b/>
+                          <w:bCs/>
+                        </w:rPr>
+                        <w:tab/>
+                      </w:r>
+                      <w:r>
+                        <w:rPr>
+                          <w:b/>
+                          <w:bCs/>
+                        </w:rPr>
+                        <w:tab/>
+                      </w:r>
+                      <w:r>
+                        <w:rPr>
+                          <w:b/>
+                          <w:bCs/>
+                        </w:rPr>
+                        <w:tab/>
+                        <w:t>Prioridad:</w:t>
+                      </w:r>
                     </w:p>
                     <w:p>
                       <w:pPr>
@@ -850,6 +845,49 @@
                           <w:bCs/>
                         </w:rPr>
                         <w:t>Número de requisito:</w:t>
+                      </w:r>
+                      <w:r>
+                        <w:rPr>
+                          <w:b/>
+                          <w:bCs/>
+                        </w:rPr>
+                        <w:tab/>
+                      </w:r>
+                      <w:r>
+                        <w:rPr>
+                          <w:b/>
+                          <w:bCs/>
+                        </w:rPr>
+                        <w:tab/>
+                      </w:r>
+                      <w:r>
+                        <w:rPr>
+                          <w:b/>
+                          <w:bCs/>
+                        </w:rPr>
+                        <w:tab/>
+                      </w:r>
+                      <w:r>
+                        <w:rPr>
+                          <w:b/>
+                          <w:bCs/>
+                        </w:rPr>
+                        <w:tab/>
+                      </w:r>
+                      <w:r>
+                        <w:rPr>
+                          <w:b/>
+                          <w:bCs/>
+                        </w:rPr>
+                        <w:tab/>
+                      </w:r>
+                      <w:r>
+                        <w:rPr>
+                          <w:b/>
+                          <w:bCs/>
+                        </w:rPr>
+                        <w:tab/>
+                        <w:t>Estimación:</w:t>
                       </w:r>
                     </w:p>
                     <w:p>
@@ -934,8 +972,967 @@
         <w:rPr>
           <w:b/>
           <w:bCs/>
+          <w:noProof/>
         </w:rPr>
-        <w:t>VALIDACIÓN:</w:t>
+        <mc:AlternateContent>
+          <mc:Choice Requires="wps">
+            <w:drawing>
+              <wp:anchor distT="45720" distB="45720" distL="114300" distR="114300" simplePos="0" relativeHeight="251659264" behindDoc="0" locked="0" layoutInCell="1" allowOverlap="1">
+                <wp:simplePos x="0" y="0"/>
+                <wp:positionH relativeFrom="column">
+                  <wp:posOffset>4624705</wp:posOffset>
+                </wp:positionH>
+                <wp:positionV relativeFrom="paragraph">
+                  <wp:posOffset>0</wp:posOffset>
+                </wp:positionV>
+                <wp:extent cx="4972050" cy="1404620"/>
+                <wp:effectExtent l="0" t="0" r="0" b="0"/>
+                <wp:wrapSquare wrapText="bothSides"/>
+                <wp:docPr id="217" name="Cuadro de texto 2"/>
+                <wp:cNvGraphicFramePr>
+                  <a:graphicFrameLocks xmlns:a="http://schemas.openxmlformats.org/drawingml/2006/main"/>
+                </wp:cNvGraphicFramePr>
+                <a:graphic xmlns:a="http://schemas.openxmlformats.org/drawingml/2006/main">
+                  <a:graphicData uri="http://schemas.microsoft.com/office/word/2010/wordprocessingShape">
+                    <wps:wsp>
+                      <wps:cNvSpPr txBox="1">
+                        <a:spLocks noChangeArrowheads="1"/>
+                      </wps:cNvSpPr>
+                      <wps:spPr bwMode="auto">
+                        <a:xfrm>
+                          <a:off x="0" y="0"/>
+                          <a:ext cx="4972050" cy="1404620"/>
+                        </a:xfrm>
+                        <a:prstGeom prst="rect">
+                          <a:avLst/>
+                        </a:prstGeom>
+                        <a:solidFill>
+                          <a:srgbClr val="FFFFFF"/>
+                        </a:solidFill>
+                        <a:ln w="9525">
+                          <a:noFill/>
+                          <a:miter lim="800000"/>
+                          <a:headEnd/>
+                          <a:tailEnd/>
+                        </a:ln>
+                      </wps:spPr>
+                      <wps:txbx>
+                        <w:txbxContent>
+                          <w:p>
+                            <w:pPr>
+                              <w:rPr>
+                                <w:b/>
+                                <w:bCs/>
+                              </w:rPr>
+                            </w:pPr>
+                            <w:r>
+                              <w:rPr>
+                                <w:b/>
+                                <w:bCs/>
+                              </w:rPr>
+                              <w:t>Fecha:</w:t>
+                            </w:r>
+                            <w:r>
+                              <w:rPr>
+                                <w:b/>
+                                <w:bCs/>
+                              </w:rPr>
+                              <w:t xml:space="preserve"> </w:t>
+                            </w:r>
+                            <w:r>
+                              <w:rPr>
+                                <w:b/>
+                                <w:bCs/>
+                              </w:rPr>
+                              <w:tab/>
+                            </w:r>
+                            <w:r>
+                              <w:rPr>
+                                <w:b/>
+                                <w:bCs/>
+                              </w:rPr>
+                              <w:tab/>
+                            </w:r>
+                            <w:r>
+                              <w:rPr>
+                                <w:b/>
+                                <w:bCs/>
+                              </w:rPr>
+                              <w:tab/>
+                            </w:r>
+                            <w:r>
+                              <w:rPr>
+                                <w:b/>
+                                <w:bCs/>
+                              </w:rPr>
+                              <w:tab/>
+                            </w:r>
+                            <w:r>
+                              <w:rPr>
+                                <w:b/>
+                                <w:bCs/>
+                              </w:rPr>
+                              <w:tab/>
+                            </w:r>
+                            <w:r>
+                              <w:rPr>
+                                <w:b/>
+                                <w:bCs/>
+                              </w:rPr>
+                              <w:tab/>
+                            </w:r>
+                            <w:r>
+                              <w:rPr>
+                                <w:b/>
+                                <w:bCs/>
+                              </w:rPr>
+                              <w:tab/>
+                            </w:r>
+                            <w:r>
+                              <w:rPr>
+                                <w:b/>
+                                <w:bCs/>
+                              </w:rPr>
+                              <w:tab/>
+                              <w:t>Prioridad:</w:t>
+                            </w:r>
+                          </w:p>
+                          <w:p>
+                            <w:r>
+                              <w:rPr>
+                                <w:b/>
+                                <w:bCs/>
+                              </w:rPr>
+                              <w:t>Número de requisito:</w:t>
+                            </w:r>
+                            <w:r>
+                              <w:rPr>
+                                <w:b/>
+                                <w:bCs/>
+                              </w:rPr>
+                              <w:t xml:space="preserve"> </w:t>
+                            </w:r>
+                            <w:r>
+                              <w:rPr>
+                                <w:b/>
+                                <w:bCs/>
+                              </w:rPr>
+                              <w:tab/>
+                            </w:r>
+                            <w:r>
+                              <w:rPr>
+                                <w:b/>
+                                <w:bCs/>
+                              </w:rPr>
+                              <w:tab/>
+                            </w:r>
+                            <w:r>
+                              <w:rPr>
+                                <w:b/>
+                                <w:bCs/>
+                              </w:rPr>
+                              <w:tab/>
+                            </w:r>
+                            <w:r>
+                              <w:rPr>
+                                <w:b/>
+                                <w:bCs/>
+                              </w:rPr>
+                              <w:tab/>
+                            </w:r>
+                            <w:r>
+                              <w:rPr>
+                                <w:b/>
+                                <w:bCs/>
+                              </w:rPr>
+                              <w:tab/>
+                            </w:r>
+                            <w:r>
+                              <w:rPr>
+                                <w:b/>
+                                <w:bCs/>
+                              </w:rPr>
+                              <w:tab/>
+                              <w:t>Estimación:</w:t>
+                            </w:r>
+                          </w:p>
+                          <w:p>
+                            <w:pPr>
+                              <w:rPr>
+                                <w:b/>
+                                <w:bCs/>
+                              </w:rPr>
+                            </w:pPr>
+                            <w:r>
+                              <w:rPr>
+                                <w:b/>
+                                <w:bCs/>
+                              </w:rPr>
+                              <w:t>Título:</w:t>
+                            </w:r>
+                          </w:p>
+                          <w:p>
+                            <w:r>
+                              <w:rPr>
+                                <w:b/>
+                                <w:bCs/>
+                              </w:rPr>
+                              <w:t>DESCRIPCIÓN:</w:t>
+                            </w:r>
+                            <w:r>
+                              <w:rPr>
+                                <w:b/>
+                                <w:bCs/>
+                              </w:rPr>
+                              <w:t xml:space="preserve"> </w:t>
+                            </w:r>
+                          </w:p>
+                          <w:p>
+                            <w:pPr>
+                              <w:rPr>
+                                <w:b/>
+                                <w:bCs/>
+                              </w:rPr>
+                            </w:pPr>
+                          </w:p>
+                          <w:p>
+                            <w:pPr>
+                              <w:rPr>
+                                <w:b/>
+                                <w:bCs/>
+                              </w:rPr>
+                            </w:pPr>
+                          </w:p>
+                          <w:p>
+                            <w:pPr>
+                              <w:rPr>
+                                <w:b/>
+                                <w:bCs/>
+                              </w:rPr>
+                            </w:pPr>
+                            <w:r>
+                              <w:rPr>
+                                <w:b/>
+                                <w:bCs/>
+                              </w:rPr>
+                              <w:t>VALIDACIÓN:</w:t>
+                            </w:r>
+                          </w:p>
+                          <w:p/>
+                        </w:txbxContent>
+                      </wps:txbx>
+                      <wps:bodyPr rot="0" vert="horz" wrap="square" lIns="91440" tIns="45720" rIns="91440" bIns="45720" anchor="t" anchorCtr="0">
+                        <a:spAutoFit/>
+                      </wps:bodyPr>
+                    </wps:wsp>
+                  </a:graphicData>
+                </a:graphic>
+                <wp14:sizeRelH relativeFrom="margin">
+                  <wp14:pctWidth>0</wp14:pctWidth>
+                </wp14:sizeRelH>
+                <wp14:sizeRelV relativeFrom="margin">
+                  <wp14:pctHeight>20000</wp14:pctHeight>
+                </wp14:sizeRelV>
+              </wp:anchor>
+            </w:drawing>
+          </mc:Choice>
+          <mc:Fallback>
+            <w:pict>
+              <v:shape id="_x0000_s1028" type="#_x0000_t202" style="position:absolute;margin-left:364.15pt;margin-top:0;width:391.5pt;height:110.6pt;z-index:251659264;visibility:visible;mso-wrap-style:square;mso-width-percent:0;mso-height-percent:200;mso-wrap-distance-left:9pt;mso-wrap-distance-top:3.6pt;mso-wrap-distance-right:9pt;mso-wrap-distance-bottom:3.6pt;mso-position-horizontal:absolute;mso-position-horizontal-relative:text;mso-position-vertical:absolute;mso-position-vertical-relative:text;mso-width-percent:0;mso-height-percent:200;mso-width-relative:margin;mso-height-relative:margin;v-text-anchor:top" o:gfxdata="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" stroked="f">
+                <v:textbox style="mso-fit-shape-to-text:t">
+                  <w:txbxContent>
+                    <w:p>
+                      <w:pPr>
+                        <w:rPr>
+                          <w:b/>
+                          <w:bCs/>
+                        </w:rPr>
+                      </w:pPr>
+                      <w:r>
+                        <w:rPr>
+                          <w:b/>
+                          <w:bCs/>
+                        </w:rPr>
+                        <w:t>Fecha:</w:t>
+                      </w:r>
+                      <w:r>
+                        <w:rPr>
+                          <w:b/>
+                          <w:bCs/>
+                        </w:rPr>
+                        <w:t xml:space="preserve"> </w:t>
+                      </w:r>
+                      <w:r>
+                        <w:rPr>
+                          <w:b/>
+                          <w:bCs/>
+                        </w:rPr>
+                        <w:tab/>
+                      </w:r>
+                      <w:r>
+                        <w:rPr>
+                          <w:b/>
+                          <w:bCs/>
+                        </w:rPr>
+                        <w:tab/>
+                      </w:r>
+                      <w:r>
+                        <w:rPr>
+                          <w:b/>
+                          <w:bCs/>
+                        </w:rPr>
+                        <w:tab/>
+                      </w:r>
+                      <w:r>
+                        <w:rPr>
+                          <w:b/>
+                          <w:bCs/>
+                        </w:rPr>
+                        <w:tab/>
+                      </w:r>
+                      <w:r>
+                        <w:rPr>
+                          <w:b/>
+                          <w:bCs/>
+                        </w:rPr>
+                        <w:tab/>
+                      </w:r>
+                      <w:r>
+                        <w:rPr>
+                          <w:b/>
+                          <w:bCs/>
+                        </w:rPr>
+                        <w:tab/>
+                      </w:r>
+                      <w:r>
+                        <w:rPr>
+                          <w:b/>
+                          <w:bCs/>
+                        </w:rPr>
+                        <w:tab/>
+                      </w:r>
+                      <w:r>
+                        <w:rPr>
+                          <w:b/>
+                          <w:bCs/>
+                        </w:rPr>
+                        <w:tab/>
+                        <w:t>Prioridad:</w:t>
+                      </w:r>
+                    </w:p>
+                    <w:p>
+                      <w:r>
+                        <w:rPr>
+                          <w:b/>
+                          <w:bCs/>
+                        </w:rPr>
+                        <w:t>Número de requisito:</w:t>
+                      </w:r>
+                      <w:r>
+                        <w:rPr>
+                          <w:b/>
+                          <w:bCs/>
+                        </w:rPr>
+                        <w:t xml:space="preserve"> </w:t>
+                      </w:r>
+                      <w:r>
+                        <w:rPr>
+                          <w:b/>
+                          <w:bCs/>
+                        </w:rPr>
+                        <w:tab/>
+                      </w:r>
+                      <w:r>
+                        <w:rPr>
+                          <w:b/>
+                          <w:bCs/>
+                        </w:rPr>
+                        <w:tab/>
+                      </w:r>
+                      <w:r>
+                        <w:rPr>
+                          <w:b/>
+                          <w:bCs/>
+                        </w:rPr>
+                        <w:tab/>
+                      </w:r>
+                      <w:r>
+                        <w:rPr>
+                          <w:b/>
+                          <w:bCs/>
+                        </w:rPr>
+                        <w:tab/>
+                      </w:r>
+                      <w:r>
+                        <w:rPr>
+                          <w:b/>
+                          <w:bCs/>
+                        </w:rPr>
+                        <w:tab/>
+                      </w:r>
+                      <w:r>
+                        <w:rPr>
+                          <w:b/>
+                          <w:bCs/>
+                        </w:rPr>
+                        <w:tab/>
+                        <w:t>Estimación:</w:t>
+                      </w:r>
+                    </w:p>
+                    <w:p>
+                      <w:pPr>
+                        <w:rPr>
+                          <w:b/>
+                          <w:bCs/>
+                        </w:rPr>
+                      </w:pPr>
+                      <w:r>
+                        <w:rPr>
+                          <w:b/>
+                          <w:bCs/>
+                        </w:rPr>
+                        <w:t>Título:</w:t>
+                      </w:r>
+                    </w:p>
+                    <w:p>
+                      <w:r>
+                        <w:rPr>
+                          <w:b/>
+                          <w:bCs/>
+                        </w:rPr>
+                        <w:t>DESCRIPCIÓN:</w:t>
+                      </w:r>
+                      <w:r>
+                        <w:rPr>
+                          <w:b/>
+                          <w:bCs/>
+                        </w:rPr>
+                        <w:t xml:space="preserve"> </w:t>
+                      </w:r>
+                    </w:p>
+                    <w:p>
+                      <w:pPr>
+                        <w:rPr>
+                          <w:b/>
+                          <w:bCs/>
+                        </w:rPr>
+                      </w:pPr>
+                    </w:p>
+                    <w:p>
+                      <w:pPr>
+                        <w:rPr>
+                          <w:b/>
+                          <w:bCs/>
+                        </w:rPr>
+                      </w:pPr>
+                    </w:p>
+                    <w:p>
+                      <w:pPr>
+                        <w:rPr>
+                          <w:b/>
+                          <w:bCs/>
+                        </w:rPr>
+                      </w:pPr>
+                      <w:r>
+                        <w:rPr>
+                          <w:b/>
+                          <w:bCs/>
+                        </w:rPr>
+                        <w:t>VALIDACIÓN:</w:t>
+                      </w:r>
+                    </w:p>
+                    <w:p/>
+                  </w:txbxContent>
+                </v:textbox>
+                <w10:wrap type="square"/>
+              </v:shape>
+            </w:pict>
+          </mc:Fallback>
+        </mc:AlternateContent>
+      </w:r>
+      <w:r>
+        <w:rPr>
+          <w:b/>
+          <w:bCs/>
+          <w:noProof/>
+        </w:rPr>
+        <mc:AlternateContent>
+          <mc:Choice Requires="wps">
+            <w:drawing>
+              <wp:anchor distT="45720" distB="45720" distL="114300" distR="114300" simplePos="0" relativeHeight="251663360" behindDoc="0" locked="0" layoutInCell="1" allowOverlap="1">
+                <wp:simplePos x="0" y="0"/>
+                <wp:positionH relativeFrom="column">
+                  <wp:posOffset>4614545</wp:posOffset>
+                </wp:positionH>
+                <wp:positionV relativeFrom="paragraph">
+                  <wp:posOffset>2726055</wp:posOffset>
+                </wp:positionV>
+                <wp:extent cx="5095875" cy="1404620"/>
+                <wp:effectExtent l="0" t="0" r="9525" b="0"/>
+                <wp:wrapSquare wrapText="bothSides"/>
+                <wp:docPr id="2" name="Cuadro de texto 2"/>
+                <wp:cNvGraphicFramePr>
+                  <a:graphicFrameLocks xmlns:a="http://schemas.openxmlformats.org/drawingml/2006/main"/>
+                </wp:cNvGraphicFramePr>
+                <a:graphic xmlns:a="http://schemas.openxmlformats.org/drawingml/2006/main">
+                  <a:graphicData uri="http://schemas.microsoft.com/office/word/2010/wordprocessingShape">
+                    <wps:wsp>
+                      <wps:cNvSpPr txBox="1">
+                        <a:spLocks noChangeArrowheads="1"/>
+                      </wps:cNvSpPr>
+                      <wps:spPr bwMode="auto">
+                        <a:xfrm>
+                          <a:off x="0" y="0"/>
+                          <a:ext cx="5095875" cy="1404620"/>
+                        </a:xfrm>
+                        <a:prstGeom prst="rect">
+                          <a:avLst/>
+                        </a:prstGeom>
+                        <a:solidFill>
+                          <a:srgbClr val="FFFFFF"/>
+                        </a:solidFill>
+                        <a:ln w="9525">
+                          <a:noFill/>
+                          <a:miter lim="800000"/>
+                          <a:headEnd/>
+                          <a:tailEnd/>
+                        </a:ln>
+                      </wps:spPr>
+                      <wps:txbx>
+                        <w:txbxContent>
+                          <w:p>
+                            <w:pPr>
+                              <w:rPr>
+                                <w:b/>
+                                <w:bCs/>
+                              </w:rPr>
+                            </w:pPr>
+                            <w:r>
+                              <w:rPr>
+                                <w:b/>
+                                <w:bCs/>
+                              </w:rPr>
+                              <w:t>Fecha:</w:t>
+                            </w:r>
+                            <w:r>
+                              <w:rPr>
+                                <w:b/>
+                                <w:bCs/>
+                              </w:rPr>
+                              <w:tab/>
+                            </w:r>
+                            <w:r>
+                              <w:rPr>
+                                <w:b/>
+                                <w:bCs/>
+                              </w:rPr>
+                              <w:tab/>
+                            </w:r>
+                            <w:r>
+                              <w:rPr>
+                                <w:b/>
+                                <w:bCs/>
+                              </w:rPr>
+                              <w:tab/>
+                            </w:r>
+                            <w:r>
+                              <w:rPr>
+                                <w:b/>
+                                <w:bCs/>
+                              </w:rPr>
+                              <w:tab/>
+                            </w:r>
+                            <w:r>
+                              <w:rPr>
+                                <w:b/>
+                                <w:bCs/>
+                              </w:rPr>
+                              <w:tab/>
+                            </w:r>
+                            <w:r>
+                              <w:rPr>
+                                <w:b/>
+                                <w:bCs/>
+                              </w:rPr>
+                              <w:tab/>
+                            </w:r>
+                            <w:r>
+                              <w:rPr>
+                                <w:b/>
+                                <w:bCs/>
+                              </w:rPr>
+                              <w:tab/>
+                            </w:r>
+                            <w:r>
+                              <w:rPr>
+                                <w:b/>
+                                <w:bCs/>
+                              </w:rPr>
+                              <w:tab/>
+                              <w:t>Prioridad:</w:t>
+                            </w:r>
+                          </w:p>
+                          <w:p>
+                            <w:pPr>
+                              <w:rPr>
+                                <w:b/>
+                                <w:bCs/>
+                              </w:rPr>
+                            </w:pPr>
+                            <w:r>
+                              <w:rPr>
+                                <w:b/>
+                                <w:bCs/>
+                              </w:rPr>
+                              <w:t>Número de requisito:</w:t>
+                            </w:r>
+                            <w:r>
+                              <w:rPr>
+                                <w:b/>
+                                <w:bCs/>
+                              </w:rPr>
+                              <w:tab/>
+                            </w:r>
+                            <w:r>
+                              <w:rPr>
+                                <w:b/>
+                                <w:bCs/>
+                              </w:rPr>
+                              <w:tab/>
+                            </w:r>
+                            <w:r>
+                              <w:rPr>
+                                <w:b/>
+                                <w:bCs/>
+                              </w:rPr>
+                              <w:tab/>
+                            </w:r>
+                            <w:r>
+                              <w:rPr>
+                                <w:b/>
+                                <w:bCs/>
+                              </w:rPr>
+                              <w:tab/>
+                            </w:r>
+                            <w:r>
+                              <w:rPr>
+                                <w:b/>
+                                <w:bCs/>
+                              </w:rPr>
+                              <w:tab/>
+                            </w:r>
+                            <w:r>
+                              <w:rPr>
+                                <w:b/>
+                                <w:bCs/>
+                              </w:rPr>
+                              <w:tab/>
+                              <w:t>Estimación:</w:t>
+                            </w:r>
+                            <w:bookmarkStart w:id="1" w:name="_GoBack"/>
+                            <w:bookmarkEnd w:id="1"/>
+                          </w:p>
+                          <w:p>
+                            <w:pPr>
+                              <w:rPr>
+                                <w:b/>
+                                <w:bCs/>
+                              </w:rPr>
+                            </w:pPr>
+                            <w:r>
+                              <w:rPr>
+                                <w:b/>
+                                <w:bCs/>
+                              </w:rPr>
+                              <w:t>Título:</w:t>
+                            </w:r>
+                          </w:p>
+                          <w:p>
+                            <w:pPr>
+                              <w:rPr>
+                                <w:b/>
+                                <w:bCs/>
+                              </w:rPr>
+                            </w:pPr>
+                            <w:r>
+                              <w:rPr>
+                                <w:b/>
+                                <w:bCs/>
+                              </w:rPr>
+                              <w:t>DESCRIPCIÓN:</w:t>
+                            </w:r>
+                          </w:p>
+                          <w:p>
+                            <w:pPr>
+                              <w:rPr>
+                                <w:b/>
+                                <w:bCs/>
+                              </w:rPr>
+                            </w:pPr>
+                          </w:p>
+                          <w:p>
+                            <w:pPr>
+                              <w:rPr>
+                                <w:b/>
+                                <w:bCs/>
+                              </w:rPr>
+                            </w:pPr>
+                          </w:p>
+                          <w:p>
+                            <w:pPr>
+                              <w:rPr>
+                                <w:b/>
+                                <w:bCs/>
+                              </w:rPr>
+                            </w:pPr>
+                          </w:p>
+                          <w:p>
+                            <w:pPr>
+                              <w:rPr>
+                                <w:b/>
+                                <w:bCs/>
+                              </w:rPr>
+                            </w:pPr>
+                            <w:r>
+                              <w:rPr>
+                                <w:b/>
+                                <w:bCs/>
+                              </w:rPr>
+                              <w:t>VALIDACIÓN:</w:t>
+                            </w:r>
+                          </w:p>
+                          <w:p/>
+                        </w:txbxContent>
+                      </wps:txbx>
+                      <wps:bodyPr rot="0" vert="horz" wrap="square" lIns="91440" tIns="45720" rIns="91440" bIns="45720" anchor="t" anchorCtr="0">
+                        <a:spAutoFit/>
+                      </wps:bodyPr>
+                    </wps:wsp>
+                  </a:graphicData>
+                </a:graphic>
+                <wp14:sizeRelH relativeFrom="margin">
+                  <wp14:pctWidth>0</wp14:pctWidth>
+                </wp14:sizeRelH>
+                <wp14:sizeRelV relativeFrom="margin">
+                  <wp14:pctHeight>20000</wp14:pctHeight>
+                </wp14:sizeRelV>
+              </wp:anchor>
+            </w:drawing>
+          </mc:Choice>
+          <mc:Fallback>
+            <w:pict>
+              <v:shape id="_x0000_s1029" type="#_x0000_t202" style="position:absolute;margin-left:363.35pt;margin-top:214.65pt;width:401.25pt;height:110.6pt;z-index:251663360;visibility:visible;mso-wrap-style:square;mso-width-percent:0;mso-height-percent:200;mso-wrap-distance-left:9pt;mso-wrap-distance-top:3.6pt;mso-wrap-distance-right:9pt;mso-wrap-distance-bottom:3.6pt;mso-position-horizontal:absolute;mso-position-horizontal-relative:text;mso-position-vertical:absolute;mso-position-vertical-relative:text;mso-width-percent:0;mso-height-percent:200;mso-width-relative:margin;mso-height-relative:margin;v-text-anchor:top" o:gfxdata="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" stroked="f">
+                <v:textbox style="mso-fit-shape-to-text:t">
+                  <w:txbxContent>
+                    <w:p>
+                      <w:pPr>
+                        <w:rPr>
+                          <w:b/>
+                          <w:bCs/>
+                        </w:rPr>
+                      </w:pPr>
+                      <w:r>
+                        <w:rPr>
+                          <w:b/>
+                          <w:bCs/>
+                        </w:rPr>
+                        <w:t>Fecha:</w:t>
+                      </w:r>
+                      <w:r>
+                        <w:rPr>
+                          <w:b/>
+                          <w:bCs/>
+                        </w:rPr>
+                        <w:tab/>
+                      </w:r>
+                      <w:r>
+                        <w:rPr>
+                          <w:b/>
+                          <w:bCs/>
+                        </w:rPr>
+                        <w:tab/>
+                      </w:r>
+                      <w:r>
+                        <w:rPr>
+                          <w:b/>
+                          <w:bCs/>
+                        </w:rPr>
+                        <w:tab/>
+                      </w:r>
+                      <w:r>
+                        <w:rPr>
+                          <w:b/>
+                          <w:bCs/>
+                        </w:rPr>
+                        <w:tab/>
+                      </w:r>
+                      <w:r>
+                        <w:rPr>
+                          <w:b/>
+                          <w:bCs/>
+                        </w:rPr>
+                        <w:tab/>
+                      </w:r>
+                      <w:r>
+                        <w:rPr>
+                          <w:b/>
+                          <w:bCs/>
+                        </w:rPr>
+                        <w:tab/>
+                      </w:r>
+                      <w:r>
+                        <w:rPr>
+                          <w:b/>
+                          <w:bCs/>
+                        </w:rPr>
+                        <w:tab/>
+                      </w:r>
+                      <w:r>
+                        <w:rPr>
+                          <w:b/>
+                          <w:bCs/>
+                        </w:rPr>
+                        <w:tab/>
+                        <w:t>Prioridad:</w:t>
+                      </w:r>
+                    </w:p>
+                    <w:p>
+                      <w:pPr>
+                        <w:rPr>
+                          <w:b/>
+                          <w:bCs/>
+                        </w:rPr>
+                      </w:pPr>
+                      <w:r>
+                        <w:rPr>
+                          <w:b/>
+                          <w:bCs/>
+                        </w:rPr>
+                        <w:t>Número de requisito:</w:t>
+                      </w:r>
+                      <w:r>
+                        <w:rPr>
+                          <w:b/>
+                          <w:bCs/>
+                        </w:rPr>
+                        <w:tab/>
+                      </w:r>
+                      <w:r>
+                        <w:rPr>
+                          <w:b/>
+                          <w:bCs/>
+                        </w:rPr>
+                        <w:tab/>
+                      </w:r>
+                      <w:r>
+                        <w:rPr>
+                          <w:b/>
+                          <w:bCs/>
+                        </w:rPr>
+                        <w:tab/>
+                      </w:r>
+                      <w:r>
+                        <w:rPr>
+                          <w:b/>
+                          <w:bCs/>
+                        </w:rPr>
+                        <w:tab/>
+                      </w:r>
+                      <w:r>
+                        <w:rPr>
+                          <w:b/>
+                          <w:bCs/>
+                        </w:rPr>
+                        <w:tab/>
+                      </w:r>
+                      <w:r>
+                        <w:rPr>
+                          <w:b/>
+                          <w:bCs/>
+                        </w:rPr>
+                        <w:tab/>
+                        <w:t>Estimación:</w:t>
+                      </w:r>
+                      <w:bookmarkStart w:id="2" w:name="_GoBack"/>
+                      <w:bookmarkEnd w:id="2"/>
+                    </w:p>
+                    <w:p>
+                      <w:pPr>
+                        <w:rPr>
+                          <w:b/>
+                          <w:bCs/>
+                        </w:rPr>
+                      </w:pPr>
+                      <w:r>
+                        <w:rPr>
+                          <w:b/>
+                          <w:bCs/>
+                        </w:rPr>
+                        <w:t>Título:</w:t>
+                      </w:r>
+                    </w:p>
+                    <w:p>
+                      <w:pPr>
+                        <w:rPr>
+                          <w:b/>
+                          <w:bCs/>
+                        </w:rPr>
+                      </w:pPr>
+                      <w:r>
+                        <w:rPr>
+                          <w:b/>
+                          <w:bCs/>
+                        </w:rPr>
+                        <w:t>DESCRIPCIÓN:</w:t>
+                      </w:r>
+                    </w:p>
+                    <w:p>
+                      <w:pPr>
+                        <w:rPr>
+                          <w:b/>
+                          <w:bCs/>
+                        </w:rPr>
+                      </w:pPr>
+                    </w:p>
+                    <w:p>
+                      <w:pPr>
+                        <w:rPr>
+                          <w:b/>
+                          <w:bCs/>
+                        </w:rPr>
+                      </w:pPr>
+                    </w:p>
+                    <w:p>
+                      <w:pPr>
+                        <w:rPr>
+                          <w:b/>
+                          <w:bCs/>
+                        </w:rPr>
+                      </w:pPr>
+                    </w:p>
+                    <w:p>
+                      <w:pPr>
+                        <w:rPr>
+                          <w:b/>
+                          <w:bCs/>
+                        </w:rPr>
+                      </w:pPr>
+                      <w:r>
+                        <w:rPr>
+                          <w:b/>
+                          <w:bCs/>
+                        </w:rPr>
+                        <w:t>VALIDACIÓN:</w:t>
+                      </w:r>
+                    </w:p>
+                    <w:p/>
+                  </w:txbxContent>
+                </v:textbox>
+                <w10:wrap type="square"/>
+              </v:shape>
+            </w:pict>
+          </mc:Fallback>
+        </mc:AlternateContent>
       </w:r>
       <w:r>
         <w:rPr>
@@ -1354,6 +2351,7 @@
   <w:style w:type="paragraph" w:default="1" w:styleId="Normal">
     <w:name w:val="Normal"/>
     <w:qFormat/>
+    <w:rsid w:val="00006387"/>
   </w:style>
   <w:style w:type="character" w:default="1" w:styleId="Fuentedeprrafopredeter">
     <w:name w:val="Default Paragraph Font"/>

</xml_diff>